<commit_message>
nu finns info om kodlista och items
</commit_message>
<xml_diff>
--- a/ERI_example_20191010a.docx
+++ b/ERI_example_20191010a.docx
@@ -58,7 +58,7 @@
         <w:rPr>
           <w:lang w:val="en-US"/>
         </w:rPr>
-        <w:t>Version number: 0.90</w:t>
+        <w:t>Version number: 0.91</w:t>
       </w:r>
     </w:p>
     <w:p>
@@ -792,24 +792,7 @@
             <w:tcW w:w="3021" w:type="dxa"/>
           </w:tcPr>
           <w:p>
-            <w:pPr>
-              <w:rPr>
-                <w:rFonts w:ascii="Times New Roman" w:hAnsi="Times New Roman"/>
-                <w:b/>
-                <w:bCs/>
-                <w:i/>
-                <w:color w:val="365F91"/>
-                <w:lang w:val="en-US"/>
-              </w:rPr>
-            </w:pPr>
-            <w:r>
-              <w:rPr>
-                <w:rFonts w:ascii="Times New Roman" w:hAnsi="Times New Roman"/>
-                <w:bCs/>
-                <w:i/>
-                <w:color w:val="365F91"/>
-                <w:lang w:val="en-GB"/>
-              </w:rPr>
+            <w:r>
               <w:t>I have constant time pressure due to heavy workload</w:t>
             </w:r>
           </w:p>
@@ -818,12 +801,9 @@
           <w:tcPr>
             <w:tcW w:w="3021" w:type="dxa"/>
           </w:tcPr>
-          <w:p>
-            <w:r>
-              <w:rPr>
-                <w:rFonts w:ascii="Times New Roman" w:hAnsi="Times New Roman"/>
-                <w:color w:val="365F91"/>
-              </w:rPr>
+          <w:p/>
+          <w:p>
+            <w:r>
               <w:t>loadtime_x</w:t>
             </w:r>
           </w:p>
@@ -849,19 +829,7 @@
             <w:tcW w:w="3021" w:type="dxa"/>
           </w:tcPr>
           <w:p>
-            <w:pPr>
-              <w:rPr>
-                <w:lang w:val="en-US"/>
-              </w:rPr>
-            </w:pPr>
-            <w:r>
-              <w:rPr>
-                <w:rFonts w:ascii="Times New Roman" w:hAnsi="Times New Roman"/>
-                <w:bCs/>
-                <w:i/>
-                <w:color w:val="365F91"/>
-                <w:lang w:val="en-GB"/>
-              </w:rPr>
+            <w:r>
               <w:t>I have many interruptions and disturbances in my job</w:t>
             </w:r>
           </w:p>
@@ -870,12 +838,9 @@
           <w:tcPr>
             <w:tcW w:w="3021" w:type="dxa"/>
           </w:tcPr>
-          <w:p>
-            <w:r>
-              <w:rPr>
-                <w:rFonts w:ascii="Times New Roman" w:hAnsi="Times New Roman"/>
-                <w:color w:val="365F91"/>
-              </w:rPr>
+          <w:p/>
+          <w:p>
+            <w:r>
               <w:t>interrup_x</w:t>
             </w:r>
           </w:p>
@@ -899,16 +864,24 @@
           <w:tcPr>
             <w:tcW w:w="3021" w:type="dxa"/>
           </w:tcPr>
+          <w:p>
+            <w:r>
+              <w:t>My workload has increased over the past years</w:t>
+            </w:r>
+          </w:p>
+        </w:tc>
+        <w:tc>
+          <w:tcPr>
+            <w:tcW w:w="3021" w:type="dxa"/>
+          </w:tcPr>
+          <w:p>
+            <w:r>
+              <w:br/>
+              <w:t>morework_x</w:t>
+            </w:r>
+          </w:p>
           <w:p/>
         </w:tc>
-        <w:tc>
-          <w:tcPr>
-            <w:tcW w:w="3021" w:type="dxa"/>
-          </w:tcPr>
-          <w:p/>
-        </w:tc>
-        <w:bookmarkStart w:id="0" w:name="_GoBack"/>
-        <w:bookmarkEnd w:id="0"/>
       </w:tr>
       <w:tr>
         <w:trPr>
@@ -928,13 +901,22 @@
           <w:tcPr>
             <w:tcW w:w="3021" w:type="dxa"/>
           </w:tcPr>
+          <w:p>
+            <w:r>
+              <w:t>I get the acknowledgement I deserve from my superiors</w:t>
+            </w:r>
+          </w:p>
+        </w:tc>
+        <w:tc>
+          <w:tcPr>
+            <w:tcW w:w="3021" w:type="dxa"/>
+          </w:tcPr>
           <w:p/>
-        </w:tc>
-        <w:tc>
-          <w:tcPr>
-            <w:tcW w:w="3021" w:type="dxa"/>
-          </w:tcPr>
-          <w:p/>
+          <w:p>
+            <w:r>
+              <w:t>manaackn_x</w:t>
+            </w:r>
+          </w:p>
         </w:tc>
       </w:tr>
       <w:tr>
@@ -956,13 +938,22 @@
           <w:tcPr>
             <w:tcW w:w="3021" w:type="dxa"/>
           </w:tcPr>
+          <w:p>
+            <w:r>
+              <w:t>My job promotion prospects are poor</w:t>
+            </w:r>
+          </w:p>
+        </w:tc>
+        <w:tc>
+          <w:tcPr>
+            <w:tcW w:w="3021" w:type="dxa"/>
+          </w:tcPr>
           <w:p/>
-        </w:tc>
-        <w:tc>
-          <w:tcPr>
-            <w:tcW w:w="3021" w:type="dxa"/>
-          </w:tcPr>
-          <w:p/>
+          <w:p>
+            <w:r>
+              <w:t>possprom_x</w:t>
+            </w:r>
+          </w:p>
         </w:tc>
       </w:tr>
       <w:tr>
@@ -983,13 +974,22 @@
           <w:tcPr>
             <w:tcW w:w="3021" w:type="dxa"/>
           </w:tcPr>
+          <w:p>
+            <w:r>
+              <w:t>I have experienced or I expect to experience an undesirable change in my work situation</w:t>
+            </w:r>
+          </w:p>
+        </w:tc>
+        <w:tc>
+          <w:tcPr>
+            <w:tcW w:w="3021" w:type="dxa"/>
+          </w:tcPr>
           <w:p/>
-        </w:tc>
-        <w:tc>
-          <w:tcPr>
-            <w:tcW w:w="3021" w:type="dxa"/>
-          </w:tcPr>
-          <w:p/>
+          <w:p>
+            <w:r>
+              <w:t>impair_x</w:t>
+            </w:r>
+          </w:p>
         </w:tc>
       </w:tr>
       <w:tr>
@@ -1010,13 +1010,21 @@
           <w:tcPr>
             <w:tcW w:w="3021" w:type="dxa"/>
           </w:tcPr>
-          <w:p/>
-        </w:tc>
-        <w:tc>
-          <w:tcPr>
-            <w:tcW w:w="3021" w:type="dxa"/>
-          </w:tcPr>
-          <w:p/>
+          <w:p>
+            <w:r>
+              <w:t>My job security is poor</w:t>
+            </w:r>
+          </w:p>
+        </w:tc>
+        <w:tc>
+          <w:tcPr>
+            <w:tcW w:w="3021" w:type="dxa"/>
+          </w:tcPr>
+          <w:p>
+            <w:r>
+              <w:t>workthre_x</w:t>
+            </w:r>
+          </w:p>
         </w:tc>
       </w:tr>
       <w:tr>
@@ -1037,13 +1045,23 @@
           <w:tcPr>
             <w:tcW w:w="3021" w:type="dxa"/>
           </w:tcPr>
+          <w:p>
+            <w:r>
+              <w:t>Considering all my efforts and achievements, I receive the respect and prestige I deserve at work</w:t>
+            </w:r>
+          </w:p>
+        </w:tc>
+        <w:tc>
+          <w:tcPr>
+            <w:tcW w:w="3021" w:type="dxa"/>
+          </w:tcPr>
           <w:p/>
-        </w:tc>
-        <w:tc>
-          <w:tcPr>
-            <w:tcW w:w="3021" w:type="dxa"/>
-          </w:tcPr>
           <w:p/>
+          <w:p>
+            <w:r>
+              <w:t>acknowle_x</w:t>
+            </w:r>
+          </w:p>
         </w:tc>
       </w:tr>
       <w:tr>
@@ -1064,12 +1082,22 @@
           <w:tcPr>
             <w:tcW w:w="3021" w:type="dxa"/>
           </w:tcPr>
-          <w:p/>
-        </w:tc>
-        <w:tc>
-          <w:tcPr>
-            <w:tcW w:w="3021" w:type="dxa"/>
-          </w:tcPr>
+          <w:p>
+            <w:r>
+              <w:t>Considering all my efforts and achievements, my work prospects are adequate</w:t>
+            </w:r>
+          </w:p>
+        </w:tc>
+        <w:tc>
+          <w:tcPr>
+            <w:tcW w:w="3021" w:type="dxa"/>
+          </w:tcPr>
+          <w:p>
+            <w:r>
+              <w:br/>
+              <w:t>advance_x</w:t>
+            </w:r>
+          </w:p>
           <w:p/>
         </w:tc>
       </w:tr>
@@ -1091,13 +1119,24 @@
           <w:tcPr>
             <w:tcW w:w="3021" w:type="dxa"/>
           </w:tcPr>
+          <w:p>
+            <w:r>
+              <w:t>Considering all my efforts and achievements, my salary/income is fair</w:t>
+            </w:r>
+          </w:p>
+        </w:tc>
+        <w:tc>
+          <w:tcPr>
+            <w:tcW w:w="3021" w:type="dxa"/>
+          </w:tcPr>
           <w:p/>
-        </w:tc>
-        <w:tc>
-          <w:tcPr>
-            <w:tcW w:w="3021" w:type="dxa"/>
-          </w:tcPr>
-          <w:p/>
+          <w:p>
+            <w:bookmarkStart w:id="0" w:name="_GoBack"/>
+            <w:bookmarkEnd w:id="0"/>
+            <w:r>
+              <w:t>salaryok_x</w:t>
+            </w:r>
+          </w:p>
         </w:tc>
       </w:tr>
       <w:tr>
@@ -1133,10 +1172,7 @@
           </w:tcPr>
           <w:p>
             <w:r>
-              <w:t>Response options</w:t>
-            </w:r>
-            <w:r>
-              <w:t xml:space="preserve"> (Swedish)</w:t>
+              <w:t>Response options (Swedish)</w:t>
             </w:r>
           </w:p>
         </w:tc>
@@ -1179,7 +1215,11 @@
           <w:tcPr>
             <w:tcW w:w="3021" w:type="dxa"/>
           </w:tcPr>
-          <w:p/>
+          <w:p>
+            <w:r>
+              <w:t>Strongly agree</w:t>
+            </w:r>
+          </w:p>
         </w:tc>
         <w:tc>
           <w:tcPr>
@@ -1210,7 +1250,11 @@
           <w:tcPr>
             <w:tcW w:w="3021" w:type="dxa"/>
           </w:tcPr>
-          <w:p/>
+          <w:p>
+            <w:r>
+              <w:t>Agree</w:t>
+            </w:r>
+          </w:p>
         </w:tc>
         <w:tc>
           <w:tcPr>
@@ -1241,7 +1285,11 @@
           <w:tcPr>
             <w:tcW w:w="3021" w:type="dxa"/>
           </w:tcPr>
-          <w:p/>
+          <w:p>
+            <w:r>
+              <w:t>Disagree</w:t>
+            </w:r>
+          </w:p>
         </w:tc>
         <w:tc>
           <w:tcPr>
@@ -1269,9 +1317,6 @@
           </w:p>
           <w:p>
             <w:r>
-              <w:rPr>
-                <w:lang w:val="en-US"/>
-              </w:rPr>
               <w:t>Alls</w:t>
             </w:r>
           </w:p>
@@ -1280,7 +1325,11 @@
           <w:tcPr>
             <w:tcW w:w="3021" w:type="dxa"/>
           </w:tcPr>
-          <w:p/>
+          <w:p>
+            <w:r>
+              <w:t>Strongly disagree</w:t>
+            </w:r>
+          </w:p>
         </w:tc>
         <w:tc>
           <w:tcPr>
@@ -3002,7 +3051,7 @@
 </file>
 
 <file path=customXml/itemProps1.xml><?xml version="1.0" encoding="utf-8"?>
-<ds:datastoreItem xmlns:ds="http://schemas.openxmlformats.org/officeDocument/2006/customXml" ds:itemID="{60B09DA6-732F-4B5E-8D09-CDCA6E7E7D91}">
+<ds:datastoreItem xmlns:ds="http://schemas.openxmlformats.org/officeDocument/2006/customXml" ds:itemID="{1F54CCBB-F84E-4BB0-B12E-A2E3E1A12F22}">
   <ds:schemaRefs>
     <ds:schemaRef ds:uri="http://schemas.openxmlformats.org/officeDocument/2006/bibliography"/>
   </ds:schemaRefs>

</xml_diff>